<commit_message>
final Day 03 commit
</commit_message>
<xml_diff>
--- a/Day 03/Understanding Strings in Java.docx
+++ b/Day 03/Understanding Strings in Java.docx
@@ -1826,17 +1826,7 @@
           <w:sz w:val="28"/>
           <w:szCs w:val="28"/>
         </w:rPr>
-        <w:t xml:space="preserve">, improving </w:t>
-      </w:r>
-      <w:bookmarkStart w:id="0" w:name="_GoBack"/>
-      <w:bookmarkEnd w:id="0"/>
-      <w:r>
-        <w:rPr>
-          <w:rFonts w:ascii="Times New Roman" w:eastAsia="Times New Roman" w:hAnsi="Times New Roman" w:cs="Times New Roman"/>
-          <w:sz w:val="28"/>
-          <w:szCs w:val="28"/>
-        </w:rPr>
-        <w:t>efficiency.</w:t>
+        <w:t>, improving efficiency.</w:t>
       </w:r>
     </w:p>
     <w:p>
@@ -1876,7 +1866,7 @@
           <w:noProof/>
         </w:rPr>
         <w:drawing>
-          <wp:inline distT="0" distB="0" distL="0" distR="0">
+          <wp:inline distT="0" distB="0" distL="0" distR="0" wp14:anchorId="2598FBAF" wp14:editId="78FC208B">
             <wp:extent cx="5494655" cy="1380066"/>
             <wp:effectExtent l="0" t="0" r="0" b="0"/>
             <wp:docPr id="1" name="Picture 1"/>
@@ -1928,53 +1918,22 @@
     <w:p>
       <w:pPr>
         <w:spacing w:before="100" w:beforeAutospacing="1" w:after="100" w:afterAutospacing="1" w:line="360" w:lineRule="auto"/>
-        <w:rPr>
-          <w:rFonts w:ascii="Times New Roman" w:eastAsia="Times New Roman" w:hAnsi="Times New Roman" w:cs="Times New Roman"/>
-          <w:sz w:val="28"/>
-          <w:szCs w:val="28"/>
-        </w:rPr>
-      </w:pPr>
-    </w:p>
-    <w:p>
-      <w:pPr>
-        <w:spacing w:before="100" w:beforeAutospacing="1" w:after="100" w:afterAutospacing="1" w:line="360" w:lineRule="auto"/>
-        <w:rPr>
-          <w:rFonts w:ascii="Times New Roman" w:eastAsia="Times New Roman" w:hAnsi="Times New Roman" w:cs="Times New Roman"/>
-          <w:sz w:val="28"/>
-          <w:szCs w:val="28"/>
-        </w:rPr>
-      </w:pPr>
-    </w:p>
-    <w:p>
-      <w:pPr>
-        <w:spacing w:before="100" w:beforeAutospacing="1" w:after="100" w:afterAutospacing="1" w:line="360" w:lineRule="auto"/>
-        <w:rPr>
-          <w:rFonts w:ascii="Times New Roman" w:eastAsia="Times New Roman" w:hAnsi="Times New Roman" w:cs="Times New Roman"/>
-          <w:sz w:val="28"/>
-          <w:szCs w:val="28"/>
-        </w:rPr>
-      </w:pPr>
-    </w:p>
-    <w:p>
-      <w:pPr>
-        <w:spacing w:before="100" w:beforeAutospacing="1" w:after="100" w:afterAutospacing="1" w:line="360" w:lineRule="auto"/>
-        <w:outlineLvl w:val="1"/>
-        <w:rPr>
-          <w:rFonts w:ascii="Times New Roman" w:eastAsia="Times New Roman" w:hAnsi="Times New Roman" w:cs="Times New Roman"/>
+        <w:ind w:left="360"/>
+        <w:rPr>
+          <w:rFonts w:ascii="Times New Roman" w:eastAsia="Times New Roman" w:hAnsi="Times New Roman" w:cs="Times New Roman"/>
+          <w:sz w:val="28"/>
+          <w:szCs w:val="28"/>
+        </w:rPr>
+      </w:pPr>
+      <w:r>
+        <w:rPr>
+          <w:rFonts w:ascii="Segoe UI Emoji" w:eastAsia="Times New Roman" w:hAnsi="Segoe UI Emoji" w:cs="Segoe UI Emoji"/>
           <w:b/>
           <w:bCs/>
           <w:sz w:val="36"/>
           <w:szCs w:val="36"/>
         </w:rPr>
-      </w:pPr>
-      <w:r>
-        <w:rPr>
-          <w:rFonts w:ascii="Segoe UI Emoji" w:eastAsia="Times New Roman" w:hAnsi="Segoe UI Emoji" w:cs="Segoe UI Emoji"/>
-          <w:b/>
-          <w:bCs/>
-          <w:sz w:val="36"/>
-          <w:szCs w:val="36"/>
-        </w:rPr>
+        <w:lastRenderedPageBreak/>
         <w:t>🛠</w:t>
       </w:r>
       <w:r>
@@ -2490,6 +2449,8 @@
         </w:rPr>
         <w:t xml:space="preserve"> str5</w:t>
       </w:r>
+      <w:bookmarkStart w:id="0" w:name="_GoBack"/>
+      <w:bookmarkEnd w:id="0"/>
     </w:p>
     <w:p>
       <w:pPr>
@@ -2585,6 +2546,58 @@
           <w:szCs w:val="28"/>
         </w:rPr>
         <w:t>.</w:t>
+      </w:r>
+    </w:p>
+    <w:p>
+      <w:pPr>
+        <w:spacing w:before="100" w:beforeAutospacing="1" w:after="100" w:afterAutospacing="1" w:line="360" w:lineRule="auto"/>
+        <w:rPr>
+          <w:rFonts w:ascii="Times New Roman" w:eastAsia="Times New Roman" w:hAnsi="Times New Roman" w:cs="Times New Roman"/>
+          <w:sz w:val="28"/>
+          <w:szCs w:val="28"/>
+        </w:rPr>
+      </w:pPr>
+      <w:r>
+        <w:rPr>
+          <w:rFonts w:ascii="Times New Roman" w:eastAsia="Times New Roman" w:hAnsi="Times New Roman" w:cs="Times New Roman"/>
+          <w:sz w:val="28"/>
+          <w:szCs w:val="28"/>
+        </w:rPr>
+        <w:drawing>
+          <wp:inline distT="0" distB="0" distL="0" distR="0" wp14:anchorId="449977D5" wp14:editId="4F5D9B21">
+            <wp:extent cx="5486400" cy="1438275"/>
+            <wp:effectExtent l="0" t="0" r="0" b="9525"/>
+            <wp:docPr id="2" name="Picture 2"/>
+            <wp:cNvGraphicFramePr>
+              <a:graphicFrameLocks xmlns:a="http://schemas.openxmlformats.org/drawingml/2006/main" noChangeAspect="1"/>
+            </wp:cNvGraphicFramePr>
+            <a:graphic xmlns:a="http://schemas.openxmlformats.org/drawingml/2006/main">
+              <a:graphicData uri="http://schemas.openxmlformats.org/drawingml/2006/picture">
+                <pic:pic xmlns:pic="http://schemas.openxmlformats.org/drawingml/2006/picture">
+                  <pic:nvPicPr>
+                    <pic:cNvPr id="1" name=""/>
+                    <pic:cNvPicPr/>
+                  </pic:nvPicPr>
+                  <pic:blipFill>
+                    <a:blip r:embed="rId6"/>
+                    <a:stretch>
+                      <a:fillRect/>
+                    </a:stretch>
+                  </pic:blipFill>
+                  <pic:spPr>
+                    <a:xfrm>
+                      <a:off x="0" y="0"/>
+                      <a:ext cx="5503508" cy="1442760"/>
+                    </a:xfrm>
+                    <a:prstGeom prst="rect">
+                      <a:avLst/>
+                    </a:prstGeom>
+                  </pic:spPr>
+                </pic:pic>
+              </a:graphicData>
+            </a:graphic>
+          </wp:inline>
+        </w:drawing>
       </w:r>
     </w:p>
     <w:p>

</xml_diff>